<commit_message>
made pdfs of the docx
</commit_message>
<xml_diff>
--- a/documentation/Functional Specs.docx
+++ b/documentation/Functional Specs.docx
@@ -1,6 +1,6 @@
 
 <file path=word/document.xml><?xml version="1.0" encoding="utf-8"?>
-<w:document xmlns:wpc="http://schemas.microsoft.com/office/word/2010/wordprocessingCanvas" xmlns:mc="http://schemas.openxmlformats.org/markup-compatibility/2006" xmlns:o="urn:schemas-microsoft-com:office:office" xmlns:r="http://schemas.openxmlformats.org/officeDocument/2006/relationships" xmlns:m="http://schemas.openxmlformats.org/officeDocument/2006/math" xmlns:v="urn:schemas-microsoft-com:vml" xmlns:wp14="http://schemas.microsoft.com/office/word/2010/wordprocessingDrawing" xmlns:wp="http://schemas.openxmlformats.org/drawingml/2006/wordprocessingDrawing" xmlns:w10="urn:schemas-microsoft-com:office:word" xmlns:w="http://schemas.openxmlformats.org/wordprocessingml/2006/main" xmlns:w14="http://schemas.microsoft.com/office/word/2010/wordml" xmlns:w15="http://schemas.microsoft.com/office/word/2012/wordml" xmlns:wpg="http://schemas.microsoft.com/office/word/2010/wordprocessingGroup" xmlns:wpi="http://schemas.microsoft.com/office/word/2010/wordprocessingInk" xmlns:wne="http://schemas.microsoft.com/office/word/2006/wordml" xmlns:wps="http://schemas.microsoft.com/office/word/2010/wordprocessingShape" mc:Ignorable="w14 w15 wp14">
+<w:document xmlns:wpc="http://schemas.microsoft.com/office/word/2010/wordprocessingCanvas" xmlns:mo="http://schemas.microsoft.com/office/mac/office/2008/main" xmlns:mc="http://schemas.openxmlformats.org/markup-compatibility/2006" xmlns:mv="urn:schemas-microsoft-com:mac:vml" xmlns:o="urn:schemas-microsoft-com:office:office" xmlns:r="http://schemas.openxmlformats.org/officeDocument/2006/relationships" xmlns:m="http://schemas.openxmlformats.org/officeDocument/2006/math" xmlns:v="urn:schemas-microsoft-com:vml" xmlns:wp14="http://schemas.microsoft.com/office/word/2010/wordprocessingDrawing" xmlns:wp="http://schemas.openxmlformats.org/drawingml/2006/wordprocessingDrawing" xmlns:w10="urn:schemas-microsoft-com:office:word" xmlns:w="http://schemas.openxmlformats.org/wordprocessingml/2006/main" xmlns:w14="http://schemas.microsoft.com/office/word/2010/wordml" xmlns:w15="http://schemas.microsoft.com/office/word/2012/wordml" xmlns:wpg="http://schemas.microsoft.com/office/word/2010/wordprocessingGroup" xmlns:wpi="http://schemas.microsoft.com/office/word/2010/wordprocessingInk" xmlns:wne="http://schemas.microsoft.com/office/word/2006/wordml" xmlns:wps="http://schemas.microsoft.com/office/word/2010/wordprocessingShape" mc:Ignorable="w14 w15 wp14">
   <w:body>
     <w:p>
       <w:pPr>
@@ -393,7 +393,28 @@
           <w:sz w:val="24"/>
           <w:szCs w:val="24"/>
         </w:rPr>
-        <w:t>he screen displays a 6x4 button board</w:t>
+        <w:t xml:space="preserve">he screen displays a </w:t>
+      </w:r>
+      <w:r>
+        <w:rPr>
+          <w:sz w:val="24"/>
+          <w:szCs w:val="24"/>
+        </w:rPr>
+        <w:t>4</w:t>
+      </w:r>
+      <w:r>
+        <w:rPr>
+          <w:sz w:val="24"/>
+          <w:szCs w:val="24"/>
+        </w:rPr>
+        <w:t>x6</w:t>
+      </w:r>
+      <w:r>
+        <w:rPr>
+          <w:sz w:val="24"/>
+          <w:szCs w:val="24"/>
+        </w:rPr>
+        <w:t xml:space="preserve"> button board</w:t>
       </w:r>
     </w:p>
     <w:p>
@@ -538,8 +559,6 @@
         </w:rPr>
         <w:t xml:space="preserve"> (period character)</w:t>
       </w:r>
-      <w:bookmarkStart w:id="0" w:name="_GoBack"/>
-      <w:bookmarkEnd w:id="0"/>
     </w:p>
     <w:p>
       <w:pPr>
@@ -700,7 +719,30 @@
           <w:sz w:val="24"/>
           <w:szCs w:val="24"/>
         </w:rPr>
-        <w:t>Displays the 6x4 button board</w:t>
+        <w:t xml:space="preserve">Displays the </w:t>
+      </w:r>
+      <w:r>
+        <w:rPr>
+          <w:sz w:val="24"/>
+          <w:szCs w:val="24"/>
+        </w:rPr>
+        <w:t>4</w:t>
+      </w:r>
+      <w:r>
+        <w:rPr>
+          <w:sz w:val="24"/>
+          <w:szCs w:val="24"/>
+        </w:rPr>
+        <w:t>x6</w:t>
+      </w:r>
+      <w:bookmarkStart w:id="0" w:name="_GoBack"/>
+      <w:bookmarkEnd w:id="0"/>
+      <w:r>
+        <w:rPr>
+          <w:sz w:val="24"/>
+          <w:szCs w:val="24"/>
+        </w:rPr>
+        <w:t xml:space="preserve"> button board</w:t>
       </w:r>
     </w:p>
     <w:p>
@@ -754,8 +796,8 @@
 </file>
 
 <file path=word/numbering.xml><?xml version="1.0" encoding="utf-8"?>
-<w:numbering xmlns:wpc="http://schemas.microsoft.com/office/word/2010/wordprocessingCanvas" xmlns:mc="http://schemas.openxmlformats.org/markup-compatibility/2006" xmlns:o="urn:schemas-microsoft-com:office:office" xmlns:r="http://schemas.openxmlformats.org/officeDocument/2006/relationships" xmlns:m="http://schemas.openxmlformats.org/officeDocument/2006/math" xmlns:v="urn:schemas-microsoft-com:vml" xmlns:wp14="http://schemas.microsoft.com/office/word/2010/wordprocessingDrawing" xmlns:wp="http://schemas.openxmlformats.org/drawingml/2006/wordprocessingDrawing" xmlns:w10="urn:schemas-microsoft-com:office:word" xmlns:w="http://schemas.openxmlformats.org/wordprocessingml/2006/main" xmlns:w14="http://schemas.microsoft.com/office/word/2010/wordml" xmlns:w15="http://schemas.microsoft.com/office/word/2012/wordml" xmlns:wpg="http://schemas.microsoft.com/office/word/2010/wordprocessingGroup" xmlns:wpi="http://schemas.microsoft.com/office/word/2010/wordprocessingInk" xmlns:wne="http://schemas.microsoft.com/office/word/2006/wordml" xmlns:wps="http://schemas.microsoft.com/office/word/2010/wordprocessingShape" mc:Ignorable="w14 w15 wp14">
-  <w:abstractNum w:abstractNumId="0" w15:restartNumberingAfterBreak="0">
+<w:numbering xmlns:wpc="http://schemas.microsoft.com/office/word/2010/wordprocessingCanvas" xmlns:mo="http://schemas.microsoft.com/office/mac/office/2008/main" xmlns:mc="http://schemas.openxmlformats.org/markup-compatibility/2006" xmlns:mv="urn:schemas-microsoft-com:mac:vml" xmlns:o="urn:schemas-microsoft-com:office:office" xmlns:r="http://schemas.openxmlformats.org/officeDocument/2006/relationships" xmlns:m="http://schemas.openxmlformats.org/officeDocument/2006/math" xmlns:v="urn:schemas-microsoft-com:vml" xmlns:wp14="http://schemas.microsoft.com/office/word/2010/wordprocessingDrawing" xmlns:wp="http://schemas.openxmlformats.org/drawingml/2006/wordprocessingDrawing" xmlns:w10="urn:schemas-microsoft-com:office:word" xmlns:w="http://schemas.openxmlformats.org/wordprocessingml/2006/main" xmlns:w14="http://schemas.microsoft.com/office/word/2010/wordml" xmlns:w15="http://schemas.microsoft.com/office/word/2012/wordml" xmlns:wpg="http://schemas.microsoft.com/office/word/2010/wordprocessingGroup" xmlns:wpi="http://schemas.microsoft.com/office/word/2010/wordprocessingInk" xmlns:wne="http://schemas.microsoft.com/office/word/2006/wordml" xmlns:wps="http://schemas.microsoft.com/office/word/2010/wordprocessingShape" mc:Ignorable="w14 w15 wp14">
+  <w:abstractNum w:abstractNumId="0">
     <w:nsid w:val="1A2B214D"/>
     <w:multiLevelType w:val="hybridMultilevel"/>
     <w:tmpl w:val="BDACE608"/>
@@ -844,7 +886,7 @@
       </w:pPr>
     </w:lvl>
   </w:abstractNum>
-  <w:abstractNum w:abstractNumId="1" w15:restartNumberingAfterBreak="0">
+  <w:abstractNum w:abstractNumId="1">
     <w:nsid w:val="2C671679"/>
     <w:multiLevelType w:val="hybridMultilevel"/>
     <w:tmpl w:val="686A1878"/>
@@ -957,7 +999,7 @@
       </w:rPr>
     </w:lvl>
   </w:abstractNum>
-  <w:abstractNum w:abstractNumId="2" w15:restartNumberingAfterBreak="0">
+  <w:abstractNum w:abstractNumId="2">
     <w:nsid w:val="368B1E16"/>
     <w:multiLevelType w:val="hybridMultilevel"/>
     <w:tmpl w:val="39002592"/>
@@ -1046,7 +1088,7 @@
       </w:pPr>
     </w:lvl>
   </w:abstractNum>
-  <w:abstractNum w:abstractNumId="3" w15:restartNumberingAfterBreak="0">
+  <w:abstractNum w:abstractNumId="3">
     <w:nsid w:val="3C775BFA"/>
     <w:multiLevelType w:val="hybridMultilevel"/>
     <w:tmpl w:val="B3A2F16C"/>
@@ -1135,7 +1177,7 @@
       </w:pPr>
     </w:lvl>
   </w:abstractNum>
-  <w:abstractNum w:abstractNumId="4" w15:restartNumberingAfterBreak="0">
+  <w:abstractNum w:abstractNumId="4">
     <w:nsid w:val="47FE1C68"/>
     <w:multiLevelType w:val="hybridMultilevel"/>
     <w:tmpl w:val="98C2BE64"/>
@@ -1224,7 +1266,7 @@
       </w:pPr>
     </w:lvl>
   </w:abstractNum>
-  <w:abstractNum w:abstractNumId="5" w15:restartNumberingAfterBreak="0">
+  <w:abstractNum w:abstractNumId="5">
     <w:nsid w:val="55432906"/>
     <w:multiLevelType w:val="hybridMultilevel"/>
     <w:tmpl w:val="F7D8D30C"/>
@@ -1313,7 +1355,7 @@
       </w:pPr>
     </w:lvl>
   </w:abstractNum>
-  <w:abstractNum w:abstractNumId="6" w15:restartNumberingAfterBreak="0">
+  <w:abstractNum w:abstractNumId="6">
     <w:nsid w:val="6FD634A7"/>
     <w:multiLevelType w:val="hybridMultilevel"/>
     <w:tmpl w:val="AE7420E6"/>
@@ -1443,7 +1485,7 @@
       </w:pPr>
     </w:pPrDefault>
   </w:docDefaults>
-  <w:latentStyles w:defLockedState="0" w:defUIPriority="99" w:defSemiHidden="0" w:defUnhideWhenUsed="0" w:defQFormat="0" w:count="371">
+  <w:latentStyles w:defLockedState="0" w:defUIPriority="99" w:defSemiHidden="0" w:defUnhideWhenUsed="0" w:defQFormat="0" w:count="380">
     <w:lsdException w:name="Normal" w:uiPriority="0" w:qFormat="1"/>
     <w:lsdException w:name="heading 1" w:uiPriority="9" w:qFormat="1"/>
     <w:lsdException w:name="heading 2" w:semiHidden="1" w:uiPriority="9" w:unhideWhenUsed="1" w:qFormat="1"/>

</xml_diff>